<commit_message>
updated attendance and weekly status report and added timecard for week of 4-16-16
</commit_message>
<xml_diff>
--- a/WeeklyStatusReports/HAHN_WeeklyStatusReport_4-6-16.docx
+++ b/WeeklyStatusReports/HAHN_WeeklyStatusReport_4-6-16.docx
@@ -4081,8 +4081,6 @@
               </w:rPr>
               <w:t>Week 13</w:t>
             </w:r>
-            <w:bookmarkStart w:id="0" w:name="_GoBack"/>
-            <w:bookmarkEnd w:id="0"/>
             <w:r>
               <w:rPr>
                 <w:color w:val="000000"/>
@@ -4138,6 +4136,13 @@
               </w:rPr>
               <w:t xml:space="preserve">: </w:t>
             </w:r>
+            <w:r>
+              <w:rPr>
+                <w:sz w:val="20"/>
+                <w:szCs w:val="20"/>
+              </w:rPr>
+              <w:t>4/6/16</w:t>
+            </w:r>
           </w:p>
           <w:p>
             <w:pPr>
@@ -4162,6 +4167,13 @@
               </w:rPr>
               <w:t xml:space="preserve"> </w:t>
             </w:r>
+            <w:r>
+              <w:rPr>
+                <w:sz w:val="20"/>
+                <w:szCs w:val="20"/>
+              </w:rPr>
+              <w:t>Yes</w:t>
+            </w:r>
           </w:p>
           <w:p>
             <w:pPr>
@@ -4192,6 +4204,13 @@
               </w:rPr>
               <w:t xml:space="preserve">: </w:t>
             </w:r>
+            <w:r>
+              <w:rPr>
+                <w:sz w:val="20"/>
+                <w:szCs w:val="20"/>
+              </w:rPr>
+              <w:t>Went over Project 3</w:t>
+            </w:r>
           </w:p>
           <w:p>
             <w:pPr>
@@ -4223,6 +4242,22 @@
                 <w:szCs w:val="20"/>
               </w:rPr>
               <w:t>:</w:t>
+            </w:r>
+            <w:r>
+              <w:rPr>
+                <w:sz w:val="20"/>
+                <w:szCs w:val="20"/>
+              </w:rPr>
+              <w:t xml:space="preserve"> </w:t>
+            </w:r>
+            <w:bookmarkStart w:id="0" w:name="_GoBack"/>
+            <w:bookmarkEnd w:id="0"/>
+            <w:r>
+              <w:rPr>
+                <w:sz w:val="20"/>
+                <w:szCs w:val="20"/>
+              </w:rPr>
+              <w:t>None</w:t>
             </w:r>
           </w:p>
         </w:tc>

</xml_diff>